<commit_message>
Homework 3 con arbol
</commit_message>
<xml_diff>
--- a/doc/Homework 3.docx
+++ b/doc/Homework 3.docx
@@ -1,41 +1,79 @@
 
 <file path=word/document.xml><?xml version="1.0" encoding="utf-8"?>
-<w:document xmlns:wpc="http://schemas.microsoft.com/office/word/2010/wordprocessingCanvas" xmlns:mo="http://schemas.microsoft.com/office/mac/office/2008/main" xmlns:mc="http://schemas.openxmlformats.org/markup-compatibility/2006" xmlns:mv="urn:schemas-microsoft-com:mac:vml" xmlns:o="urn:schemas-microsoft-com:office:office" xmlns:r="http://schemas.openxmlformats.org/officeDocument/2006/relationships" xmlns:m="http://schemas.openxmlformats.org/officeDocument/2006/math" xmlns:v="urn:schemas-microsoft-com:vml" xmlns:wp14="http://schemas.microsoft.com/office/word/2010/wordprocessingDrawing" xmlns:wp="http://schemas.openxmlformats.org/drawingml/2006/wordprocessingDrawing" xmlns:w10="urn:schemas-microsoft-com:office:word" xmlns:w="http://schemas.openxmlformats.org/wordprocessingml/2006/main" xmlns:w14="http://schemas.microsoft.com/office/word/2010/wordml" xmlns:wpg="http://schemas.microsoft.com/office/word/2010/wordprocessingGroup" xmlns:wpi="http://schemas.microsoft.com/office/word/2010/wordprocessingInk" xmlns:wne="http://schemas.microsoft.com/office/word/2006/wordml" xmlns:wps="http://schemas.microsoft.com/office/word/2010/wordprocessingShape" mc:Ignorable="w14 wp14">
+<w:document xmlns:ve="http://schemas.openxmlformats.org/markup-compatibility/2006" xmlns:o="urn:schemas-microsoft-com:office:office" xmlns:r="http://schemas.openxmlformats.org/officeDocument/2006/relationships" xmlns:m="http://schemas.openxmlformats.org/officeDocument/2006/math" xmlns:v="urn:schemas-microsoft-com:vml" xmlns:wp="http://schemas.openxmlformats.org/drawingml/2006/wordprocessingDrawing" xmlns:w10="urn:schemas-microsoft-com:office:word" xmlns:w="http://schemas.openxmlformats.org/wordprocessingml/2006/main" xmlns:wne="http://schemas.microsoft.com/office/word/2006/wordml">
   <w:body>
     <w:p>
       <w:pPr>
         <w:rPr>
           <w:b/>
           <w:sz w:val="32"/>
+          <w:lang w:val="en-AU"/>
         </w:rPr>
       </w:pPr>
       <w:r>
         <w:rPr>
           <w:b/>
           <w:sz w:val="32"/>
+          <w:lang w:val="en-AU"/>
         </w:rPr>
         <w:t>Homework 3/4</w:t>
       </w:r>
     </w:p>
-    <w:p/>
-    <w:p>
-      <w:r>
-        <w:t>Question 3 of the general problema case description.</w:t>
-      </w:r>
-    </w:p>
-    <w:p/>
+    <w:p>
+      <w:pPr>
+        <w:rPr>
+          <w:lang w:val="en-AU"/>
+        </w:rPr>
+      </w:pPr>
+    </w:p>
+    <w:p>
+      <w:pPr>
+        <w:rPr>
+          <w:lang w:val="en-AU"/>
+        </w:rPr>
+      </w:pPr>
+      <w:r>
+        <w:rPr>
+          <w:lang w:val="en-AU"/>
+        </w:rPr>
+        <w:t xml:space="preserve">Question 3 of the general </w:t>
+      </w:r>
+      <w:proofErr w:type="spellStart"/>
+      <w:r>
+        <w:rPr>
+          <w:lang w:val="en-AU"/>
+        </w:rPr>
+        <w:t>problema</w:t>
+      </w:r>
+      <w:proofErr w:type="spellEnd"/>
+      <w:r>
+        <w:rPr>
+          <w:lang w:val="en-AU"/>
+        </w:rPr>
+        <w:t xml:space="preserve"> case description.</w:t>
+      </w:r>
+    </w:p>
+    <w:p>
+      <w:pPr>
+        <w:rPr>
+          <w:lang w:val="en-AU"/>
+        </w:rPr>
+      </w:pPr>
+    </w:p>
     <w:p>
       <w:pPr>
         <w:rPr>
           <w:b/>
         </w:rPr>
       </w:pPr>
+      <w:proofErr w:type="spellStart"/>
       <w:r>
         <w:rPr>
           <w:b/>
         </w:rPr>
         <w:t>BreadthFS</w:t>
       </w:r>
+      <w:proofErr w:type="spellEnd"/>
     </w:p>
     <w:p>
       <w:r>
@@ -44,7 +82,7 @@
           <w:lang w:val="es-ES"/>
         </w:rPr>
         <w:drawing>
-          <wp:inline distT="0" distB="0" distL="0" distR="0" wp14:anchorId="1E894535" wp14:editId="1330C4B8">
+          <wp:inline distT="0" distB="0" distL="0" distR="0">
             <wp:extent cx="4595428" cy="3160610"/>
             <wp:effectExtent l="0" t="0" r="2540" b="0"/>
             <wp:docPr id="1" name="Imagen 1" descr="Data:Users:jordan:Google Drive:DEUSTO:Curso 3:Semestre 2:Sistemas inteligentes:IA Works:Captura de pantalla 2014-03-19 a la(s) 11.41.11.png"/>
@@ -61,10 +99,10 @@
                     </pic:cNvPicPr>
                   </pic:nvPicPr>
                   <pic:blipFill>
-                    <a:blip r:embed="rId6">
+                    <a:blip r:embed="rId5">
                       <a:extLst>
                         <a:ext uri="{28A0092B-C50C-407E-A947-70E740481C1C}">
-                          <a14:useLocalDpi xmlns:a14="http://schemas.microsoft.com/office/drawing/2010/main" val="0"/>
+                          <a14:useLocalDpi xmlns:a14="http://schemas.microsoft.com/office/drawing/2010/main" xmlns:wps="http://schemas.microsoft.com/office/word/2010/wordprocessingShape" xmlns:wpi="http://schemas.microsoft.com/office/word/2010/wordprocessingInk" xmlns:wpg="http://schemas.microsoft.com/office/word/2010/wordprocessingGroup" xmlns:w14="http://schemas.microsoft.com/office/word/2010/wordml" xmlns:w="http://schemas.openxmlformats.org/wordprocessingml/2006/main" xmlns:w10="urn:schemas-microsoft-com:office:word" xmlns:wp14="http://schemas.microsoft.com/office/word/2010/wordprocessingDrawing" xmlns:v="urn:schemas-microsoft-com:vml" xmlns:o="urn:schemas-microsoft-com:office:office" xmlns:mv="urn:schemas-microsoft-com:mac:vml" xmlns:mc="http://schemas.openxmlformats.org/markup-compatibility/2006" xmlns:mo="http://schemas.microsoft.com/office/mac/office/2008/main" xmlns:wpc="http://schemas.microsoft.com/office/word/2010/wordprocessingCanvas" xmlns="" val="0"/>
                         </a:ext>
                       </a:extLst>
                     </a:blip>
@@ -95,8 +133,13 @@
     </w:p>
     <w:p/>
     <w:p>
-      <w:r>
-        <w:t xml:space="preserve">Branching factor “b” (Número máximo de sucesores) </w:t>
+      <w:proofErr w:type="spellStart"/>
+      <w:r>
+        <w:t>Branching</w:t>
+      </w:r>
+      <w:proofErr w:type="spellEnd"/>
+      <w:r>
+        <w:t xml:space="preserve"> factor “b” (Número máximo de sucesores) </w:t>
       </w:r>
       <w:r>
         <w:sym w:font="Wingdings" w:char="F0E0"/>
@@ -106,47 +149,89 @@
       </w:r>
     </w:p>
     <w:p>
-      <w:r>
+      <w:pPr>
+        <w:rPr>
+          <w:lang w:val="en-AU"/>
+        </w:rPr>
+      </w:pPr>
+      <w:r>
+        <w:rPr>
+          <w:lang w:val="en-AU"/>
+        </w:rPr>
         <w:t xml:space="preserve">Maximum depth “m” </w:t>
       </w:r>
       <w:r>
         <w:sym w:font="Wingdings" w:char="F0E0"/>
       </w:r>
       <w:r>
+        <w:rPr>
+          <w:lang w:val="en-AU"/>
+        </w:rPr>
         <w:t xml:space="preserve"> </w:t>
       </w:r>
       <w:r>
+        <w:rPr>
+          <w:lang w:val="en-AU"/>
+        </w:rPr>
         <w:t>19</w:t>
       </w:r>
     </w:p>
     <w:p>
-      <w:r>
+      <w:pPr>
+        <w:rPr>
+          <w:lang w:val="en-AU"/>
+        </w:rPr>
+      </w:pPr>
+      <w:r>
+        <w:rPr>
+          <w:lang w:val="en-AU"/>
+        </w:rPr>
         <w:t xml:space="preserve">Shortest depth “d” </w:t>
       </w:r>
       <w:r>
         <w:sym w:font="Wingdings" w:char="F0E0"/>
       </w:r>
       <w:r>
+        <w:rPr>
+          <w:lang w:val="en-AU"/>
+        </w:rPr>
         <w:t xml:space="preserve"> </w:t>
       </w:r>
       <w:r>
+        <w:rPr>
+          <w:lang w:val="en-AU"/>
+        </w:rPr>
         <w:t>7</w:t>
       </w:r>
     </w:p>
-    <w:p/>
-    <w:p/>
+    <w:p>
+      <w:pPr>
+        <w:rPr>
+          <w:lang w:val="en-AU"/>
+        </w:rPr>
+      </w:pPr>
+    </w:p>
+    <w:p>
+      <w:pPr>
+        <w:rPr>
+          <w:lang w:val="en-AU"/>
+        </w:rPr>
+      </w:pPr>
+    </w:p>
     <w:p>
       <w:pPr>
         <w:rPr>
           <w:b/>
         </w:rPr>
       </w:pPr>
+      <w:proofErr w:type="spellStart"/>
       <w:r>
         <w:rPr>
           <w:b/>
         </w:rPr>
         <w:t>DepthFS</w:t>
       </w:r>
+      <w:proofErr w:type="spellEnd"/>
     </w:p>
     <w:p>
       <w:r>
@@ -155,7 +240,7 @@
           <w:lang w:val="es-ES"/>
         </w:rPr>
         <w:drawing>
-          <wp:inline distT="0" distB="0" distL="0" distR="0" wp14:anchorId="50F77EBD" wp14:editId="41C605D5">
+          <wp:inline distT="0" distB="0" distL="0" distR="0">
             <wp:extent cx="4603914" cy="3159932"/>
             <wp:effectExtent l="0" t="0" r="0" b="0"/>
             <wp:docPr id="2" name="Imagen 2" descr="Data:Users:jordan:Google Drive:DEUSTO:Curso 3:Semestre 2:Sistemas inteligentes:IA Works:Captura de pantalla 2014-03-19 a la(s) 11.42.06.png"/>
@@ -172,10 +257,10 @@
                     </pic:cNvPicPr>
                   </pic:nvPicPr>
                   <pic:blipFill>
-                    <a:blip r:embed="rId7">
+                    <a:blip r:embed="rId6">
                       <a:extLst>
                         <a:ext uri="{28A0092B-C50C-407E-A947-70E740481C1C}">
-                          <a14:useLocalDpi xmlns:a14="http://schemas.microsoft.com/office/drawing/2010/main" val="0"/>
+                          <a14:useLocalDpi xmlns:a14="http://schemas.microsoft.com/office/drawing/2010/main" xmlns:wps="http://schemas.microsoft.com/office/word/2010/wordprocessingShape" xmlns:wpi="http://schemas.microsoft.com/office/word/2010/wordprocessingInk" xmlns:wpg="http://schemas.microsoft.com/office/word/2010/wordprocessingGroup" xmlns:w14="http://schemas.microsoft.com/office/word/2010/wordml" xmlns:w="http://schemas.openxmlformats.org/wordprocessingml/2006/main" xmlns:w10="urn:schemas-microsoft-com:office:word" xmlns:wp14="http://schemas.microsoft.com/office/word/2010/wordprocessingDrawing" xmlns:v="urn:schemas-microsoft-com:vml" xmlns:o="urn:schemas-microsoft-com:office:office" xmlns:mv="urn:schemas-microsoft-com:mac:vml" xmlns:mc="http://schemas.openxmlformats.org/markup-compatibility/2006" xmlns:mo="http://schemas.microsoft.com/office/mac/office/2008/main" xmlns:wpc="http://schemas.microsoft.com/office/word/2010/wordprocessingCanvas" xmlns="" val="0"/>
                         </a:ext>
                       </a:extLst>
                     </a:blip>
@@ -206,8 +291,13 @@
     </w:p>
     <w:p/>
     <w:p>
-      <w:r>
-        <w:t xml:space="preserve">Branching factor “b” </w:t>
+      <w:proofErr w:type="spellStart"/>
+      <w:r>
+        <w:t>Branching</w:t>
+      </w:r>
+      <w:proofErr w:type="spellEnd"/>
+      <w:r>
+        <w:t xml:space="preserve"> factor “b” </w:t>
       </w:r>
       <w:r>
         <w:sym w:font="Wingdings" w:char="F0E0"/>
@@ -217,32 +307,69 @@
       </w:r>
     </w:p>
     <w:p>
-      <w:r>
+      <w:pPr>
+        <w:rPr>
+          <w:lang w:val="en-AU"/>
+        </w:rPr>
+      </w:pPr>
+      <w:r>
+        <w:rPr>
+          <w:lang w:val="en-AU"/>
+        </w:rPr>
         <w:t xml:space="preserve">Maximum depth “m” </w:t>
       </w:r>
       <w:r>
         <w:sym w:font="Wingdings" w:char="F0E0"/>
       </w:r>
       <w:r>
+        <w:rPr>
+          <w:lang w:val="en-AU"/>
+        </w:rPr>
         <w:t xml:space="preserve"> 19</w:t>
       </w:r>
     </w:p>
     <w:p>
-      <w:r>
+      <w:pPr>
+        <w:rPr>
+          <w:lang w:val="en-AU"/>
+        </w:rPr>
+      </w:pPr>
+      <w:r>
+        <w:rPr>
+          <w:lang w:val="en-AU"/>
+        </w:rPr>
         <w:t xml:space="preserve">Shortest depth “d” </w:t>
       </w:r>
       <w:r>
         <w:sym w:font="Wingdings" w:char="F0E0"/>
       </w:r>
       <w:r>
+        <w:rPr>
+          <w:lang w:val="en-AU"/>
+        </w:rPr>
         <w:t xml:space="preserve"> </w:t>
       </w:r>
       <w:r>
+        <w:rPr>
+          <w:lang w:val="en-AU"/>
+        </w:rPr>
         <w:t>8</w:t>
       </w:r>
     </w:p>
-    <w:p/>
-    <w:p/>
+    <w:p>
+      <w:pPr>
+        <w:rPr>
+          <w:lang w:val="en-AU"/>
+        </w:rPr>
+      </w:pPr>
+    </w:p>
+    <w:p>
+      <w:pPr>
+        <w:rPr>
+          <w:lang w:val="en-AU"/>
+        </w:rPr>
+      </w:pPr>
+    </w:p>
     <w:p>
       <w:pPr>
         <w:jc w:val="both"/>
@@ -251,7 +378,15 @@
         <w:t xml:space="preserve">En este caso, el algoritmo </w:t>
       </w:r>
       <w:r>
-        <w:t>óptimo es el de BreadthFS porque siempre que haya varias posibles soluciones devuelve la mejor, es decir, el menor número de acciones.</w:t>
+        <w:t xml:space="preserve">óptimo es el de </w:t>
+      </w:r>
+      <w:proofErr w:type="spellStart"/>
+      <w:r>
+        <w:t>BreadthFS</w:t>
+      </w:r>
+      <w:proofErr w:type="spellEnd"/>
+      <w:r>
+        <w:t xml:space="preserve"> porque siempre que haya varias posibles soluciones devuelve la mejor, es decir, el menor número de acciones.</w:t>
       </w:r>
     </w:p>
     <w:p>
@@ -264,10 +399,95 @@
         <w:jc w:val="both"/>
       </w:pPr>
       <w:r>
-        <w:t>El algoritmo DepthFS no es completo porque no tiene en cue</w:t>
-      </w:r>
-      <w:r>
-        <w:t>nta los nodos de un mismo nivel, sin embargo el algoritmo BreadthFS es completo porque va haciendo un barrido completo de los nodos del árbol.</w:t>
+        <w:t xml:space="preserve">El algoritmo </w:t>
+      </w:r>
+      <w:proofErr w:type="spellStart"/>
+      <w:r>
+        <w:t>DepthFS</w:t>
+      </w:r>
+      <w:proofErr w:type="spellEnd"/>
+      <w:r>
+        <w:t xml:space="preserve"> no es completo porque no tiene en cue</w:t>
+      </w:r>
+      <w:r>
+        <w:t xml:space="preserve">nta los nodos de un mismo nivel, sin embargo el algoritmo </w:t>
+      </w:r>
+      <w:proofErr w:type="spellStart"/>
+      <w:r>
+        <w:t>BreadthFS</w:t>
+      </w:r>
+      <w:proofErr w:type="spellEnd"/>
+      <w:r>
+        <w:t xml:space="preserve"> es completo porque va haciendo un barrido completo de los nodos del árbol.</w:t>
+      </w:r>
+    </w:p>
+    <w:p>
+      <w:pPr>
+        <w:jc w:val="both"/>
+      </w:pPr>
+    </w:p>
+    <w:p>
+      <w:pPr>
+        <w:jc w:val="center"/>
+      </w:pPr>
+      <w:r>
+        <w:rPr>
+          <w:noProof/>
+          <w:lang w:val="es-ES"/>
+        </w:rPr>
+        <w:drawing>
+          <wp:inline distT="0" distB="0" distL="0" distR="0">
+            <wp:extent cx="6297433" cy="3240994"/>
+            <wp:effectExtent l="19050" t="0" r="8117" b="0"/>
+            <wp:docPr id="5" name="Imagen 1" descr="C:\Users\Nerea\Google Drive\IA Works\Arbol.png"/>
+            <wp:cNvGraphicFramePr>
+              <a:graphicFrameLocks xmlns:a="http://schemas.openxmlformats.org/drawingml/2006/main" noChangeAspect="1"/>
+            </wp:cNvGraphicFramePr>
+            <a:graphic xmlns:a="http://schemas.openxmlformats.org/drawingml/2006/main">
+              <a:graphicData uri="http://schemas.openxmlformats.org/drawingml/2006/picture">
+                <pic:pic xmlns:pic="http://schemas.openxmlformats.org/drawingml/2006/picture">
+                  <pic:nvPicPr>
+                    <pic:cNvPr id="0" name="Picture 1" descr="C:\Users\Nerea\Google Drive\IA Works\Arbol.png"/>
+                    <pic:cNvPicPr>
+                      <a:picLocks noChangeAspect="1" noChangeArrowheads="1"/>
+                    </pic:cNvPicPr>
+                  </pic:nvPicPr>
+                  <pic:blipFill>
+                    <a:blip r:embed="rId7">
+                      <a:duotone>
+                        <a:prstClr val="black"/>
+                        <a:schemeClr val="tx2">
+                          <a:tint val="45000"/>
+                          <a:satMod val="400000"/>
+                        </a:schemeClr>
+                      </a:duotone>
+                    </a:blip>
+                    <a:srcRect/>
+                    <a:stretch>
+                      <a:fillRect/>
+                    </a:stretch>
+                  </pic:blipFill>
+                  <pic:spPr bwMode="auto">
+                    <a:xfrm>
+                      <a:off x="0" y="0"/>
+                      <a:ext cx="6302779" cy="3243745"/>
+                    </a:xfrm>
+                    <a:prstGeom prst="rect">
+                      <a:avLst/>
+                    </a:prstGeom>
+                    <a:noFill/>
+                    <a:ln w="9525">
+                      <a:noFill/>
+                      <a:miter lim="800000"/>
+                      <a:headEnd/>
+                      <a:tailEnd/>
+                    </a:ln>
+                  </pic:spPr>
+                </pic:pic>
+              </a:graphicData>
+            </a:graphic>
+          </wp:inline>
+        </w:drawing>
       </w:r>
     </w:p>
     <w:p>
@@ -281,7 +501,23 @@
         <w:jc w:val="both"/>
       </w:pPr>
       <w:r>
-        <w:t>Diferencias entre los algoritmos BreadthFS y DepthFS.</w:t>
+        <w:t xml:space="preserve">Diferencias entre los algoritmos </w:t>
+      </w:r>
+      <w:proofErr w:type="spellStart"/>
+      <w:r>
+        <w:t>BreadthFS</w:t>
+      </w:r>
+      <w:proofErr w:type="spellEnd"/>
+      <w:r>
+        <w:t xml:space="preserve"> y </w:t>
+      </w:r>
+      <w:proofErr w:type="spellStart"/>
+      <w:r>
+        <w:t>DepthFS</w:t>
+      </w:r>
+      <w:proofErr w:type="spellEnd"/>
+      <w:r>
+        <w:t>.</w:t>
       </w:r>
     </w:p>
     <w:p>
@@ -294,7 +530,23 @@
         <w:jc w:val="both"/>
       </w:pPr>
       <w:r>
-        <w:t>El algoritmo BreadthFS inserta los operadores al final de la lista y van saliendo por el principio de esta (FIFO). Mientras que el algoritmo DepthFS inserta los operadores al principio y van saliendo por el final (LIFO). En ambos casos, lo prioritario se deberá insertar antes en la lista.</w:t>
+        <w:t xml:space="preserve">El algoritmo </w:t>
+      </w:r>
+      <w:proofErr w:type="spellStart"/>
+      <w:r>
+        <w:t>BreadthFS</w:t>
+      </w:r>
+      <w:proofErr w:type="spellEnd"/>
+      <w:r>
+        <w:t xml:space="preserve"> inserta los operadores al final de la lista y van saliendo por el principio de esta (FIFO). Mientras que el algoritmo </w:t>
+      </w:r>
+      <w:proofErr w:type="spellStart"/>
+      <w:r>
+        <w:t>DepthFS</w:t>
+      </w:r>
+      <w:proofErr w:type="spellEnd"/>
+      <w:r>
+        <w:t xml:space="preserve"> inserta los operadores al principio y van saliendo por el final (LIFO). En ambos casos, lo prioritario se deberá insertar antes en la lista.</w:t>
       </w:r>
     </w:p>
     <w:p>
@@ -307,7 +559,47 @@
         <w:jc w:val="both"/>
       </w:pPr>
       <w:r>
-        <w:t>En el caso del algoritmo BreadthFS encuentra el estado final con un coste de solución menor que el de DepthFS. El algoritmo DepthFS no tiene por que ser óptimo. Por otro lado, el algoritmo DepthFS es completo porque no tiene en cuenta los nodos de un mismo nivel.</w:t>
+        <w:t xml:space="preserve">En el caso del algoritmo </w:t>
+      </w:r>
+      <w:proofErr w:type="spellStart"/>
+      <w:r>
+        <w:t>BreadthFS</w:t>
+      </w:r>
+      <w:proofErr w:type="spellEnd"/>
+      <w:r>
+        <w:t xml:space="preserve"> encuentra el estado final con un coste de solución menor que el de </w:t>
+      </w:r>
+      <w:proofErr w:type="spellStart"/>
+      <w:r>
+        <w:t>DepthFS</w:t>
+      </w:r>
+      <w:proofErr w:type="spellEnd"/>
+      <w:r>
+        <w:t xml:space="preserve">. El algoritmo </w:t>
+      </w:r>
+      <w:proofErr w:type="spellStart"/>
+      <w:r>
+        <w:t>DepthFS</w:t>
+      </w:r>
+      <w:proofErr w:type="spellEnd"/>
+      <w:r>
+        <w:t xml:space="preserve"> no tiene por </w:t>
+      </w:r>
+      <w:proofErr w:type="spellStart"/>
+      <w:r>
+        <w:t>que</w:t>
+      </w:r>
+      <w:proofErr w:type="spellEnd"/>
+      <w:r>
+        <w:t xml:space="preserve"> ser óptimo. Por otro lado, el algoritmo </w:t>
+      </w:r>
+      <w:proofErr w:type="spellStart"/>
+      <w:r>
+        <w:t>DepthFS</w:t>
+      </w:r>
+      <w:proofErr w:type="spellEnd"/>
+      <w:r>
+        <w:t xml:space="preserve"> es completo porque no tiene en cuenta los nodos de un mismo nivel.</w:t>
       </w:r>
     </w:p>
     <w:p>
@@ -320,7 +612,23 @@
         <w:jc w:val="both"/>
       </w:pPr>
       <w:r>
-        <w:t>El algoritmo DepthFS utiliza menos tiempo y memoria que el BreadthFS para encontrar la solución del problema. Este hecho lo hemos podido comprobar realizando una prueba con un tablero de 1000 posiciones.</w:t>
+        <w:t xml:space="preserve">El algoritmo </w:t>
+      </w:r>
+      <w:proofErr w:type="spellStart"/>
+      <w:r>
+        <w:t>DepthFS</w:t>
+      </w:r>
+      <w:proofErr w:type="spellEnd"/>
+      <w:r>
+        <w:t xml:space="preserve"> utiliza menos tiempo y memoria que el </w:t>
+      </w:r>
+      <w:proofErr w:type="spellStart"/>
+      <w:r>
+        <w:t>BreadthFS</w:t>
+      </w:r>
+      <w:proofErr w:type="spellEnd"/>
+      <w:r>
+        <w:t xml:space="preserve"> para encontrar la solución del problema. Este hecho lo hemos podido comprobar realizando una prueba con un tablero de 1000 posiciones.</w:t>
       </w:r>
     </w:p>
     <w:p>
@@ -337,8 +645,9 @@
           <w:noProof/>
           <w:lang w:val="es-ES"/>
         </w:rPr>
+        <w:lastRenderedPageBreak/>
         <w:drawing>
-          <wp:inline distT="0" distB="0" distL="0" distR="0" wp14:anchorId="16058FFD" wp14:editId="464EBE74">
+          <wp:inline distT="0" distB="0" distL="0" distR="0">
             <wp:extent cx="4803603" cy="2677780"/>
             <wp:effectExtent l="0" t="0" r="0" b="0"/>
             <wp:docPr id="3" name="Imagen 3" descr="Data:Users:jordan:Desktop:Captura de pantalla 2014-03-19 a la(s) 12.47.40.png"/>
@@ -358,7 +667,7 @@
                     <a:blip r:embed="rId8">
                       <a:extLst>
                         <a:ext uri="{28A0092B-C50C-407E-A947-70E740481C1C}">
-                          <a14:useLocalDpi xmlns:a14="http://schemas.microsoft.com/office/drawing/2010/main" val="0"/>
+                          <a14:useLocalDpi xmlns:a14="http://schemas.microsoft.com/office/drawing/2010/main" xmlns:wps="http://schemas.microsoft.com/office/word/2010/wordprocessingShape" xmlns:wpi="http://schemas.microsoft.com/office/word/2010/wordprocessingInk" xmlns:wpg="http://schemas.microsoft.com/office/word/2010/wordprocessingGroup" xmlns:w14="http://schemas.microsoft.com/office/word/2010/wordml" xmlns:w="http://schemas.openxmlformats.org/wordprocessingml/2006/main" xmlns:w10="urn:schemas-microsoft-com:office:word" xmlns:wp14="http://schemas.microsoft.com/office/word/2010/wordprocessingDrawing" xmlns:v="urn:schemas-microsoft-com:vml" xmlns:o="urn:schemas-microsoft-com:office:office" xmlns:mv="urn:schemas-microsoft-com:mac:vml" xmlns:mc="http://schemas.openxmlformats.org/markup-compatibility/2006" xmlns:mo="http://schemas.microsoft.com/office/mac/office/2008/main" xmlns:wpc="http://schemas.microsoft.com/office/word/2010/wordprocessingCanvas" xmlns="" val="0"/>
                         </a:ext>
                       </a:extLst>
                     </a:blip>
@@ -392,7 +701,7 @@
           <w:lang w:val="es-ES"/>
         </w:rPr>
         <w:drawing>
-          <wp:inline distT="0" distB="0" distL="0" distR="0" wp14:anchorId="4260E4C5" wp14:editId="68A093CF">
+          <wp:inline distT="0" distB="0" distL="0" distR="0">
             <wp:extent cx="4816291" cy="2691657"/>
             <wp:effectExtent l="0" t="0" r="10160" b="1270"/>
             <wp:docPr id="4" name="Imagen 4" descr="Data:Users:jordan:Desktop:Captura de pantalla 2014-03-19 a la(s) 12.48.16.png"/>
@@ -412,7 +721,7 @@
                     <a:blip r:embed="rId9">
                       <a:extLst>
                         <a:ext uri="{28A0092B-C50C-407E-A947-70E740481C1C}">
-                          <a14:useLocalDpi xmlns:a14="http://schemas.microsoft.com/office/drawing/2010/main" val="0"/>
+                          <a14:useLocalDpi xmlns:a14="http://schemas.microsoft.com/office/drawing/2010/main" xmlns:wps="http://schemas.microsoft.com/office/word/2010/wordprocessingShape" xmlns:wpi="http://schemas.microsoft.com/office/word/2010/wordprocessingInk" xmlns:wpg="http://schemas.microsoft.com/office/word/2010/wordprocessingGroup" xmlns:w14="http://schemas.microsoft.com/office/word/2010/wordml" xmlns:w="http://schemas.openxmlformats.org/wordprocessingml/2006/main" xmlns:w10="urn:schemas-microsoft-com:office:word" xmlns:wp14="http://schemas.microsoft.com/office/word/2010/wordprocessingDrawing" xmlns:v="urn:schemas-microsoft-com:vml" xmlns:o="urn:schemas-microsoft-com:office:office" xmlns:mv="urn:schemas-microsoft-com:mac:vml" xmlns:mc="http://schemas.openxmlformats.org/markup-compatibility/2006" xmlns:mo="http://schemas.microsoft.com/office/mac/office/2008/main" xmlns:wpc="http://schemas.microsoft.com/office/word/2010/wordprocessingCanvas" xmlns="" val="0"/>
                         </a:ext>
                       </a:extLst>
                     </a:blip>
@@ -512,7 +821,7 @@
 </file>
 
 <file path=word/numbering.xml><?xml version="1.0" encoding="utf-8"?>
-<w:numbering xmlns:wpc="http://schemas.microsoft.com/office/word/2010/wordprocessingCanvas" xmlns:mo="http://schemas.microsoft.com/office/mac/office/2008/main" xmlns:mc="http://schemas.openxmlformats.org/markup-compatibility/2006" xmlns:mv="urn:schemas-microsoft-com:mac:vml" xmlns:o="urn:schemas-microsoft-com:office:office" xmlns:r="http://schemas.openxmlformats.org/officeDocument/2006/relationships" xmlns:m="http://schemas.openxmlformats.org/officeDocument/2006/math" xmlns:v="urn:schemas-microsoft-com:vml" xmlns:wp14="http://schemas.microsoft.com/office/word/2010/wordprocessingDrawing" xmlns:wp="http://schemas.openxmlformats.org/drawingml/2006/wordprocessingDrawing" xmlns:w10="urn:schemas-microsoft-com:office:word" xmlns:w="http://schemas.openxmlformats.org/wordprocessingml/2006/main" xmlns:w14="http://schemas.microsoft.com/office/word/2010/wordml" xmlns:wpg="http://schemas.microsoft.com/office/word/2010/wordprocessingGroup" xmlns:wpi="http://schemas.microsoft.com/office/word/2010/wordprocessingInk" xmlns:wne="http://schemas.microsoft.com/office/word/2006/wordml" xmlns:wps="http://schemas.microsoft.com/office/word/2010/wordprocessingShape" mc:Ignorable="w14 wp14">
+<w:numbering xmlns:ve="http://schemas.openxmlformats.org/markup-compatibility/2006" xmlns:o="urn:schemas-microsoft-com:office:office" xmlns:r="http://schemas.openxmlformats.org/officeDocument/2006/relationships" xmlns:m="http://schemas.openxmlformats.org/officeDocument/2006/math" xmlns:v="urn:schemas-microsoft-com:vml" xmlns:wp="http://schemas.openxmlformats.org/drawingml/2006/wordprocessingDrawing" xmlns:w10="urn:schemas-microsoft-com:office:word" xmlns:w="http://schemas.openxmlformats.org/wordprocessingml/2006/main" xmlns:wne="http://schemas.microsoft.com/office/word/2006/wordml">
   <w:abstractNum w:abstractNumId="0">
     <w:nsid w:val="45E8062C"/>
     <w:multiLevelType w:val="hybridMultilevel"/>
@@ -749,7 +1058,7 @@
 </file>
 
 <file path=word/styles.xml><?xml version="1.0" encoding="utf-8"?>
-<w:styles xmlns:mc="http://schemas.openxmlformats.org/markup-compatibility/2006" xmlns:r="http://schemas.openxmlformats.org/officeDocument/2006/relationships" xmlns:w="http://schemas.openxmlformats.org/wordprocessingml/2006/main" xmlns:w14="http://schemas.microsoft.com/office/word/2010/wordml" mc:Ignorable="w14">
+<w:styles xmlns:r="http://schemas.openxmlformats.org/officeDocument/2006/relationships" xmlns:w="http://schemas.openxmlformats.org/wordprocessingml/2006/main">
   <w:docDefaults>
     <w:rPrDefault>
       <w:rPr>
@@ -761,7 +1070,7 @@
     </w:rPrDefault>
     <w:pPrDefault/>
   </w:docDefaults>
-  <w:latentStyles w:defLockedState="0" w:defUIPriority="99" w:defSemiHidden="1" w:defUnhideWhenUsed="1" w:defQFormat="0" w:count="276">
+  <w:latentStyles w:defLockedState="0" w:defUIPriority="99" w:defSemiHidden="1" w:defUnhideWhenUsed="1" w:defQFormat="0" w:count="267">
     <w:lsdException w:name="Normal" w:semiHidden="0" w:uiPriority="0" w:unhideWhenUsed="0" w:qFormat="1"/>
     <w:lsdException w:name="heading 1" w:semiHidden="0" w:uiPriority="9" w:unhideWhenUsed="0" w:qFormat="1"/>
     <w:lsdException w:name="heading 2" w:uiPriority="9" w:qFormat="1"/>
@@ -903,6 +1212,7 @@
   <w:style w:type="paragraph" w:default="1" w:styleId="Normal">
     <w:name w:val="Normal"/>
     <w:qFormat/>
+    <w:rsid w:val="00C506A6"/>
   </w:style>
   <w:style w:type="character" w:default="1" w:styleId="Fuentedeprrafopredeter">
     <w:name w:val="Default Paragraph Font"/>
@@ -915,6 +1225,7 @@
     <w:uiPriority w:val="99"/>
     <w:semiHidden/>
     <w:unhideWhenUsed/>
+    <w:qFormat/>
     <w:tblPr>
       <w:tblInd w:w="0" w:type="dxa"/>
       <w:tblCellMar>

</xml_diff>

<commit_message>
Se añade el código de la entrega 4
</commit_message>
<xml_diff>
--- a/doc/Homework 3.docx
+++ b/doc/Homework 3.docx
@@ -1,6 +1,6 @@
 
 <file path=word/document.xml><?xml version="1.0" encoding="utf-8"?>
-<w:document xmlns:ve="http://schemas.openxmlformats.org/markup-compatibility/2006" xmlns:o="urn:schemas-microsoft-com:office:office" xmlns:r="http://schemas.openxmlformats.org/officeDocument/2006/relationships" xmlns:m="http://schemas.openxmlformats.org/officeDocument/2006/math" xmlns:v="urn:schemas-microsoft-com:vml" xmlns:wp="http://schemas.openxmlformats.org/drawingml/2006/wordprocessingDrawing" xmlns:w10="urn:schemas-microsoft-com:office:word" xmlns:w="http://schemas.openxmlformats.org/wordprocessingml/2006/main" xmlns:wne="http://schemas.microsoft.com/office/word/2006/wordml">
+<w:document xmlns:wpc="http://schemas.microsoft.com/office/word/2010/wordprocessingCanvas" xmlns:mo="http://schemas.microsoft.com/office/mac/office/2008/main" xmlns:mc="http://schemas.openxmlformats.org/markup-compatibility/2006" xmlns:mv="urn:schemas-microsoft-com:mac:vml" xmlns:o="urn:schemas-microsoft-com:office:office" xmlns:r="http://schemas.openxmlformats.org/officeDocument/2006/relationships" xmlns:m="http://schemas.openxmlformats.org/officeDocument/2006/math" xmlns:v="urn:schemas-microsoft-com:vml" xmlns:wp14="http://schemas.microsoft.com/office/word/2010/wordprocessingDrawing" xmlns:wp="http://schemas.openxmlformats.org/drawingml/2006/wordprocessingDrawing" xmlns:w10="urn:schemas-microsoft-com:office:word" xmlns:w="http://schemas.openxmlformats.org/wordprocessingml/2006/main" xmlns:w14="http://schemas.microsoft.com/office/word/2010/wordml" xmlns:wpg="http://schemas.microsoft.com/office/word/2010/wordprocessingGroup" xmlns:wpi="http://schemas.microsoft.com/office/word/2010/wordprocessingInk" xmlns:wne="http://schemas.microsoft.com/office/word/2006/wordml" xmlns:wps="http://schemas.microsoft.com/office/word/2010/wordprocessingShape" mc:Ignorable="w14 wp14">
   <w:body>
     <w:p>
       <w:pPr>
@@ -36,16 +36,14 @@
         <w:rPr>
           <w:lang w:val="en-AU"/>
         </w:rPr>
-        <w:t xml:space="preserve">Question 3 of the general </w:t>
-      </w:r>
-      <w:proofErr w:type="spellStart"/>
-      <w:r>
-        <w:rPr>
-          <w:lang w:val="en-AU"/>
-        </w:rPr>
-        <w:t>problema</w:t>
-      </w:r>
-      <w:proofErr w:type="spellEnd"/>
+        <w:t>Qu</w:t>
+      </w:r>
+      <w:r>
+        <w:rPr>
+          <w:lang w:val="en-AU"/>
+        </w:rPr>
+        <w:t>estion 3 of the general problem</w:t>
+      </w:r>
       <w:r>
         <w:rPr>
           <w:lang w:val="en-AU"/>
@@ -66,14 +64,12 @@
           <w:b/>
         </w:rPr>
       </w:pPr>
-      <w:proofErr w:type="spellStart"/>
       <w:r>
         <w:rPr>
           <w:b/>
         </w:rPr>
         <w:t>BreadthFS</w:t>
       </w:r>
-      <w:proofErr w:type="spellEnd"/>
     </w:p>
     <w:p>
       <w:r>
@@ -82,7 +78,7 @@
           <w:lang w:val="es-ES"/>
         </w:rPr>
         <w:drawing>
-          <wp:inline distT="0" distB="0" distL="0" distR="0">
+          <wp:inline distT="0" distB="0" distL="0" distR="0" wp14:anchorId="755FA258" wp14:editId="70E40346">
             <wp:extent cx="4595428" cy="3160610"/>
             <wp:effectExtent l="0" t="0" r="2540" b="0"/>
             <wp:docPr id="1" name="Imagen 1" descr="Data:Users:jordan:Google Drive:DEUSTO:Curso 3:Semestre 2:Sistemas inteligentes:IA Works:Captura de pantalla 2014-03-19 a la(s) 11.41.11.png"/>
@@ -99,10 +95,10 @@
                     </pic:cNvPicPr>
                   </pic:nvPicPr>
                   <pic:blipFill>
-                    <a:blip r:embed="rId5">
+                    <a:blip r:embed="rId6">
                       <a:extLst>
                         <a:ext uri="{28A0092B-C50C-407E-A947-70E740481C1C}">
-                          <a14:useLocalDpi xmlns:a14="http://schemas.microsoft.com/office/drawing/2010/main" xmlns:wps="http://schemas.microsoft.com/office/word/2010/wordprocessingShape" xmlns:wpi="http://schemas.microsoft.com/office/word/2010/wordprocessingInk" xmlns:wpg="http://schemas.microsoft.com/office/word/2010/wordprocessingGroup" xmlns:w14="http://schemas.microsoft.com/office/word/2010/wordml" xmlns:w="http://schemas.openxmlformats.org/wordprocessingml/2006/main" xmlns:w10="urn:schemas-microsoft-com:office:word" xmlns:wp14="http://schemas.microsoft.com/office/word/2010/wordprocessingDrawing" xmlns:v="urn:schemas-microsoft-com:vml" xmlns:o="urn:schemas-microsoft-com:office:office" xmlns:mv="urn:schemas-microsoft-com:mac:vml" xmlns:mc="http://schemas.openxmlformats.org/markup-compatibility/2006" xmlns:mo="http://schemas.microsoft.com/office/mac/office/2008/main" xmlns:wpc="http://schemas.microsoft.com/office/word/2010/wordprocessingCanvas" xmlns="" val="0"/>
+                          <a14:useLocalDpi xmlns:a14="http://schemas.microsoft.com/office/drawing/2010/main" val="0"/>
                         </a:ext>
                       </a:extLst>
                     </a:blip>
@@ -133,13 +129,8 @@
     </w:p>
     <w:p/>
     <w:p>
-      <w:proofErr w:type="spellStart"/>
-      <w:r>
-        <w:t>Branching</w:t>
-      </w:r>
-      <w:proofErr w:type="spellEnd"/>
-      <w:r>
-        <w:t xml:space="preserve"> factor “b” (Número máximo de sucesores) </w:t>
+      <w:r>
+        <w:t xml:space="preserve">Branching factor “b” (Número máximo de sucesores) </w:t>
       </w:r>
       <w:r>
         <w:sym w:font="Wingdings" w:char="F0E0"/>
@@ -224,14 +215,12 @@
           <w:b/>
         </w:rPr>
       </w:pPr>
-      <w:proofErr w:type="spellStart"/>
       <w:r>
         <w:rPr>
           <w:b/>
         </w:rPr>
         <w:t>DepthFS</w:t>
       </w:r>
-      <w:proofErr w:type="spellEnd"/>
     </w:p>
     <w:p>
       <w:r>
@@ -240,7 +229,7 @@
           <w:lang w:val="es-ES"/>
         </w:rPr>
         <w:drawing>
-          <wp:inline distT="0" distB="0" distL="0" distR="0">
+          <wp:inline distT="0" distB="0" distL="0" distR="0" wp14:anchorId="765E97A0" wp14:editId="25EBD76D">
             <wp:extent cx="4603914" cy="3159932"/>
             <wp:effectExtent l="0" t="0" r="0" b="0"/>
             <wp:docPr id="2" name="Imagen 2" descr="Data:Users:jordan:Google Drive:DEUSTO:Curso 3:Semestre 2:Sistemas inteligentes:IA Works:Captura de pantalla 2014-03-19 a la(s) 11.42.06.png"/>
@@ -257,10 +246,10 @@
                     </pic:cNvPicPr>
                   </pic:nvPicPr>
                   <pic:blipFill>
-                    <a:blip r:embed="rId6">
+                    <a:blip r:embed="rId7">
                       <a:extLst>
                         <a:ext uri="{28A0092B-C50C-407E-A947-70E740481C1C}">
-                          <a14:useLocalDpi xmlns:a14="http://schemas.microsoft.com/office/drawing/2010/main" xmlns:wps="http://schemas.microsoft.com/office/word/2010/wordprocessingShape" xmlns:wpi="http://schemas.microsoft.com/office/word/2010/wordprocessingInk" xmlns:wpg="http://schemas.microsoft.com/office/word/2010/wordprocessingGroup" xmlns:w14="http://schemas.microsoft.com/office/word/2010/wordml" xmlns:w="http://schemas.openxmlformats.org/wordprocessingml/2006/main" xmlns:w10="urn:schemas-microsoft-com:office:word" xmlns:wp14="http://schemas.microsoft.com/office/word/2010/wordprocessingDrawing" xmlns:v="urn:schemas-microsoft-com:vml" xmlns:o="urn:schemas-microsoft-com:office:office" xmlns:mv="urn:schemas-microsoft-com:mac:vml" xmlns:mc="http://schemas.openxmlformats.org/markup-compatibility/2006" xmlns:mo="http://schemas.microsoft.com/office/mac/office/2008/main" xmlns:wpc="http://schemas.microsoft.com/office/word/2010/wordprocessingCanvas" xmlns="" val="0"/>
+                          <a14:useLocalDpi xmlns:a14="http://schemas.microsoft.com/office/drawing/2010/main" val="0"/>
                         </a:ext>
                       </a:extLst>
                     </a:blip>
@@ -291,13 +280,14 @@
     </w:p>
     <w:p/>
     <w:p>
-      <w:proofErr w:type="spellStart"/>
-      <w:r>
-        <w:t>Branching</w:t>
-      </w:r>
-      <w:proofErr w:type="spellEnd"/>
-      <w:r>
-        <w:t xml:space="preserve"> factor “b” </w:t>
+      <w:r>
+        <w:t>Branching factor “b”</w:t>
+      </w:r>
+      <w:r>
+        <w:t xml:space="preserve"> (Número máximo de sucesores)</w:t>
+      </w:r>
+      <w:r>
+        <w:t xml:space="preserve"> </w:t>
       </w:r>
       <w:r>
         <w:sym w:font="Wingdings" w:char="F0E0"/>
@@ -378,47 +368,23 @@
         <w:t xml:space="preserve">En este caso, el algoritmo </w:t>
       </w:r>
       <w:r>
-        <w:t xml:space="preserve">óptimo es el de </w:t>
-      </w:r>
-      <w:proofErr w:type="spellStart"/>
-      <w:r>
-        <w:t>BreadthFS</w:t>
-      </w:r>
-      <w:proofErr w:type="spellEnd"/>
-      <w:r>
-        <w:t xml:space="preserve"> porque siempre que haya varias posibles soluciones devuelve la mejor, es decir, el menor número de acciones.</w:t>
-      </w:r>
-    </w:p>
-    <w:p>
-      <w:pPr>
-        <w:jc w:val="both"/>
-      </w:pPr>
-    </w:p>
-    <w:p>
-      <w:pPr>
-        <w:jc w:val="both"/>
-      </w:pPr>
-      <w:r>
-        <w:t xml:space="preserve">El algoritmo </w:t>
-      </w:r>
-      <w:proofErr w:type="spellStart"/>
-      <w:r>
-        <w:t>DepthFS</w:t>
-      </w:r>
-      <w:proofErr w:type="spellEnd"/>
-      <w:r>
-        <w:t xml:space="preserve"> no es completo porque no tiene en cue</w:t>
-      </w:r>
-      <w:r>
-        <w:t xml:space="preserve">nta los nodos de un mismo nivel, sin embargo el algoritmo </w:t>
-      </w:r>
-      <w:proofErr w:type="spellStart"/>
-      <w:r>
-        <w:t>BreadthFS</w:t>
-      </w:r>
-      <w:proofErr w:type="spellEnd"/>
-      <w:r>
-        <w:t xml:space="preserve"> es completo porque va haciendo un barrido completo de los nodos del árbol.</w:t>
+        <w:t>óptimo es el de BreadthFS porque siempre que haya varias posibles soluciones devuelve la mejor, es decir, el menor número de acciones.</w:t>
+      </w:r>
+    </w:p>
+    <w:p>
+      <w:pPr>
+        <w:jc w:val="both"/>
+      </w:pPr>
+    </w:p>
+    <w:p>
+      <w:pPr>
+        <w:jc w:val="both"/>
+      </w:pPr>
+      <w:r>
+        <w:t>El algoritmo DepthFS no es completo porque no tiene en cue</w:t>
+      </w:r>
+      <w:r>
+        <w:t>nta los nodos de un mismo nivel, sin embargo el algoritmo BreadthFS es completo porque va haciendo un barrido completo de los nodos del árbol.</w:t>
       </w:r>
     </w:p>
     <w:p>
@@ -436,7 +402,7 @@
           <w:lang w:val="es-ES"/>
         </w:rPr>
         <w:drawing>
-          <wp:inline distT="0" distB="0" distL="0" distR="0">
+          <wp:inline distT="0" distB="0" distL="0" distR="0" wp14:anchorId="63B445A4" wp14:editId="15E084A4">
             <wp:extent cx="6297433" cy="3240994"/>
             <wp:effectExtent l="19050" t="0" r="8117" b="0"/>
             <wp:docPr id="5" name="Imagen 1" descr="C:\Users\Nerea\Google Drive\IA Works\Arbol.png"/>
@@ -453,7 +419,7 @@
                     </pic:cNvPicPr>
                   </pic:nvPicPr>
                   <pic:blipFill>
-                    <a:blip r:embed="rId7">
+                    <a:blip r:embed="rId8">
                       <a:duotone>
                         <a:prstClr val="black"/>
                         <a:schemeClr val="tx2">
@@ -501,23 +467,7 @@
         <w:jc w:val="both"/>
       </w:pPr>
       <w:r>
-        <w:t xml:space="preserve">Diferencias entre los algoritmos </w:t>
-      </w:r>
-      <w:proofErr w:type="spellStart"/>
-      <w:r>
-        <w:t>BreadthFS</w:t>
-      </w:r>
-      <w:proofErr w:type="spellEnd"/>
-      <w:r>
-        <w:t xml:space="preserve"> y </w:t>
-      </w:r>
-      <w:proofErr w:type="spellStart"/>
-      <w:r>
-        <w:t>DepthFS</w:t>
-      </w:r>
-      <w:proofErr w:type="spellEnd"/>
-      <w:r>
-        <w:t>.</w:t>
+        <w:t>Diferencias entre los algoritmos BreadthFS y DepthFS.</w:t>
       </w:r>
     </w:p>
     <w:p>
@@ -530,24 +480,199 @@
         <w:jc w:val="both"/>
       </w:pPr>
       <w:r>
-        <w:t xml:space="preserve">El algoritmo </w:t>
-      </w:r>
-      <w:proofErr w:type="spellStart"/>
-      <w:r>
-        <w:t>BreadthFS</w:t>
-      </w:r>
-      <w:proofErr w:type="spellEnd"/>
-      <w:r>
-        <w:t xml:space="preserve"> inserta los operadores al final de la lista y van saliendo por el principio de esta (FIFO). Mientras que el algoritmo </w:t>
-      </w:r>
-      <w:proofErr w:type="spellStart"/>
-      <w:r>
-        <w:t>DepthFS</w:t>
-      </w:r>
-      <w:proofErr w:type="spellEnd"/>
-      <w:r>
-        <w:t xml:space="preserve"> inserta los operadores al principio y van saliendo por el final (LIFO). En ambos casos, lo prioritario se deberá insertar antes en la lista.</w:t>
-      </w:r>
+        <w:t>El algoritmo BreadthFS inserta los operadores al final de la lista y van saliendo por el principio de esta (FIFO). Mientras que el algoritmo DepthFS inserta los operadores al principio y van saliendo por el final (LIFO). En ambos casos, lo prioritario se deberá insertar antes en la lista.</w:t>
+      </w:r>
+    </w:p>
+    <w:p>
+      <w:pPr>
+        <w:pStyle w:val="Prrafodelista"/>
+        <w:jc w:val="both"/>
+      </w:pPr>
+    </w:p>
+    <w:p>
+      <w:pPr>
+        <w:pStyle w:val="Prrafodelista"/>
+        <w:jc w:val="both"/>
+      </w:pPr>
+      <w:r>
+        <w:t>Al cambiar el orden de inserción de los operadores, en el caso de el algoritmo DepthFS el resultado es distinto. Si el orden es: Mover(1), Mover(2), Mover(4) el resultado es:</w:t>
+      </w:r>
+    </w:p>
+    <w:p>
+      <w:pPr>
+        <w:pStyle w:val="Prrafodelista"/>
+        <w:jc w:val="both"/>
+      </w:pPr>
+    </w:p>
+    <w:p>
+      <w:pPr>
+        <w:pStyle w:val="Prrafodelista"/>
+        <w:jc w:val="both"/>
+      </w:pPr>
+      <w:r>
+        <w:rPr>
+          <w:noProof/>
+          <w:lang w:val="es-ES"/>
+        </w:rPr>
+        <w:drawing>
+          <wp:inline distT="0" distB="0" distL="0" distR="0" wp14:anchorId="745EB77F" wp14:editId="463F2B66">
+            <wp:extent cx="3654893" cy="2414778"/>
+            <wp:effectExtent l="0" t="0" r="0" b="0"/>
+            <wp:docPr id="8" name="Imagen 8" descr="Data:Users:jordan:Desktop:Captura de pantalla 2014-03-21 a la(s) 12.53.29.png"/>
+            <wp:cNvGraphicFramePr>
+              <a:graphicFrameLocks xmlns:a="http://schemas.openxmlformats.org/drawingml/2006/main" noChangeAspect="1"/>
+            </wp:cNvGraphicFramePr>
+            <a:graphic xmlns:a="http://schemas.openxmlformats.org/drawingml/2006/main">
+              <a:graphicData uri="http://schemas.openxmlformats.org/drawingml/2006/picture">
+                <pic:pic xmlns:pic="http://schemas.openxmlformats.org/drawingml/2006/picture">
+                  <pic:nvPicPr>
+                    <pic:cNvPr id="0" name="Picture 3" descr="Data:Users:jordan:Desktop:Captura de pantalla 2014-03-21 a la(s) 12.53.29.png"/>
+                    <pic:cNvPicPr>
+                      <a:picLocks noChangeAspect="1" noChangeArrowheads="1"/>
+                    </pic:cNvPicPr>
+                  </pic:nvPicPr>
+                  <pic:blipFill>
+                    <a:blip r:embed="rId9">
+                      <a:extLst>
+                        <a:ext uri="{28A0092B-C50C-407E-A947-70E740481C1C}">
+                          <a14:useLocalDpi xmlns:a14="http://schemas.microsoft.com/office/drawing/2010/main" val="0"/>
+                        </a:ext>
+                      </a:extLst>
+                    </a:blip>
+                    <a:srcRect/>
+                    <a:stretch>
+                      <a:fillRect/>
+                    </a:stretch>
+                  </pic:blipFill>
+                  <pic:spPr bwMode="auto">
+                    <a:xfrm>
+                      <a:off x="0" y="0"/>
+                      <a:ext cx="3655428" cy="2415132"/>
+                    </a:xfrm>
+                    <a:prstGeom prst="rect">
+                      <a:avLst/>
+                    </a:prstGeom>
+                    <a:noFill/>
+                    <a:ln>
+                      <a:noFill/>
+                    </a:ln>
+                  </pic:spPr>
+                </pic:pic>
+              </a:graphicData>
+            </a:graphic>
+          </wp:inline>
+        </w:drawing>
+      </w:r>
+    </w:p>
+    <w:p>
+      <w:pPr>
+        <w:pStyle w:val="Prrafodelista"/>
+        <w:jc w:val="both"/>
+      </w:pPr>
+    </w:p>
+    <w:p>
+      <w:pPr>
+        <w:pStyle w:val="Prrafodelista"/>
+        <w:jc w:val="both"/>
+      </w:pPr>
+    </w:p>
+    <w:p>
+      <w:pPr>
+        <w:pStyle w:val="Prrafodelista"/>
+        <w:jc w:val="both"/>
+      </w:pPr>
+      <w:r>
+        <w:t>Pero si el orden es Mover(4), Mover(2), Mover(1), el resultado es:</w:t>
+      </w:r>
+    </w:p>
+    <w:p>
+      <w:pPr>
+        <w:pStyle w:val="Prrafodelista"/>
+        <w:jc w:val="both"/>
+      </w:pPr>
+    </w:p>
+    <w:p>
+      <w:pPr>
+        <w:pStyle w:val="Prrafodelista"/>
+        <w:jc w:val="both"/>
+      </w:pPr>
+    </w:p>
+    <w:p>
+      <w:pPr>
+        <w:pStyle w:val="Prrafodelista"/>
+        <w:jc w:val="both"/>
+      </w:pPr>
+      <w:r>
+        <w:drawing>
+          <wp:inline distT="0" distB="0" distL="0" distR="0" wp14:anchorId="6C6E05F3" wp14:editId="7FB74C46">
+            <wp:extent cx="3769193" cy="2456991"/>
+            <wp:effectExtent l="0" t="0" r="0" b="0"/>
+            <wp:docPr id="6" name="Imagen 6" descr="Data:Users:jordan:Desktop:Captura de pantalla 2014-03-21 a la(s) 12.53.07.png"/>
+            <wp:cNvGraphicFramePr>
+              <a:graphicFrameLocks xmlns:a="http://schemas.openxmlformats.org/drawingml/2006/main" noChangeAspect="1"/>
+            </wp:cNvGraphicFramePr>
+            <a:graphic xmlns:a="http://schemas.openxmlformats.org/drawingml/2006/main">
+              <a:graphicData uri="http://schemas.openxmlformats.org/drawingml/2006/picture">
+                <pic:pic xmlns:pic="http://schemas.openxmlformats.org/drawingml/2006/picture">
+                  <pic:nvPicPr>
+                    <pic:cNvPr id="0" name="Picture 1" descr="Data:Users:jordan:Desktop:Captura de pantalla 2014-03-21 a la(s) 12.53.07.png"/>
+                    <pic:cNvPicPr>
+                      <a:picLocks noChangeAspect="1" noChangeArrowheads="1"/>
+                    </pic:cNvPicPr>
+                  </pic:nvPicPr>
+                  <pic:blipFill>
+                    <a:blip r:embed="rId10">
+                      <a:extLst>
+                        <a:ext uri="{28A0092B-C50C-407E-A947-70E740481C1C}">
+                          <a14:useLocalDpi xmlns:a14="http://schemas.microsoft.com/office/drawing/2010/main" val="0"/>
+                        </a:ext>
+                      </a:extLst>
+                    </a:blip>
+                    <a:srcRect/>
+                    <a:stretch>
+                      <a:fillRect/>
+                    </a:stretch>
+                  </pic:blipFill>
+                  <pic:spPr bwMode="auto">
+                    <a:xfrm>
+                      <a:off x="0" y="0"/>
+                      <a:ext cx="3771464" cy="2458472"/>
+                    </a:xfrm>
+                    <a:prstGeom prst="rect">
+                      <a:avLst/>
+                    </a:prstGeom>
+                    <a:noFill/>
+                    <a:ln>
+                      <a:noFill/>
+                    </a:ln>
+                  </pic:spPr>
+                </pic:pic>
+              </a:graphicData>
+            </a:graphic>
+          </wp:inline>
+        </w:drawing>
+      </w:r>
+    </w:p>
+    <w:p>
+      <w:pPr>
+        <w:pStyle w:val="Prrafodelista"/>
+        <w:jc w:val="both"/>
+      </w:pPr>
+    </w:p>
+    <w:p>
+      <w:pPr>
+        <w:pStyle w:val="Prrafodelista"/>
+        <w:jc w:val="both"/>
+      </w:pPr>
+      <w:r>
+        <w:t>En el caso del algoritmo BreadthFS no varía el resultado, porque siempre encuentra la mejor solución.</w:t>
+      </w:r>
+    </w:p>
+    <w:p>
+      <w:pPr>
+        <w:pStyle w:val="Prrafodelista"/>
+        <w:jc w:val="both"/>
+      </w:pPr>
     </w:p>
     <w:p>
       <w:pPr>
@@ -559,48 +684,14 @@
         <w:jc w:val="both"/>
       </w:pPr>
       <w:r>
-        <w:t xml:space="preserve">En el caso del algoritmo </w:t>
-      </w:r>
-      <w:proofErr w:type="spellStart"/>
-      <w:r>
-        <w:t>BreadthFS</w:t>
-      </w:r>
-      <w:proofErr w:type="spellEnd"/>
-      <w:r>
-        <w:t xml:space="preserve"> encuentra el estado final con un coste de solución menor que el de </w:t>
-      </w:r>
-      <w:proofErr w:type="spellStart"/>
-      <w:r>
-        <w:t>DepthFS</w:t>
-      </w:r>
-      <w:proofErr w:type="spellEnd"/>
-      <w:r>
-        <w:t xml:space="preserve">. El algoritmo </w:t>
-      </w:r>
-      <w:proofErr w:type="spellStart"/>
-      <w:r>
-        <w:t>DepthFS</w:t>
-      </w:r>
-      <w:proofErr w:type="spellEnd"/>
-      <w:r>
-        <w:t xml:space="preserve"> no tiene por </w:t>
-      </w:r>
-      <w:proofErr w:type="spellStart"/>
-      <w:r>
-        <w:t>que</w:t>
-      </w:r>
-      <w:proofErr w:type="spellEnd"/>
-      <w:r>
-        <w:t xml:space="preserve"> ser óptimo. Por otro lado, el algoritmo </w:t>
-      </w:r>
-      <w:proofErr w:type="spellStart"/>
-      <w:r>
-        <w:t>DepthFS</w:t>
-      </w:r>
-      <w:proofErr w:type="spellEnd"/>
-      <w:r>
-        <w:t xml:space="preserve"> es completo porque no tiene en cuenta los nodos de un mismo nivel.</w:t>
-      </w:r>
+        <w:t>En el caso del algoritmo BreadthFS encuentra el estado final con un coste de solución menor que el de DepthFS. El algoritmo DepthFS no tiene por que ser óptimo. Por otro lado, el algoritmo DepthFS es completo porque no tiene en cuenta los nodos de un mismo nivel.</w:t>
+      </w:r>
+    </w:p>
+    <w:p>
+      <w:pPr>
+        <w:pStyle w:val="Prrafodelista"/>
+        <w:jc w:val="both"/>
+      </w:pPr>
     </w:p>
     <w:p>
       <w:pPr>
@@ -612,43 +703,23 @@
         <w:jc w:val="both"/>
       </w:pPr>
       <w:r>
-        <w:t xml:space="preserve">El algoritmo </w:t>
-      </w:r>
-      <w:proofErr w:type="spellStart"/>
-      <w:r>
-        <w:t>DepthFS</w:t>
-      </w:r>
-      <w:proofErr w:type="spellEnd"/>
-      <w:r>
-        <w:t xml:space="preserve"> utiliza menos tiempo y memoria que el </w:t>
-      </w:r>
-      <w:proofErr w:type="spellStart"/>
-      <w:r>
-        <w:t>BreadthFS</w:t>
-      </w:r>
-      <w:proofErr w:type="spellEnd"/>
-      <w:r>
-        <w:t xml:space="preserve"> para encontrar la solución del problema. Este hecho lo hemos podido comprobar realizando una prueba con un tablero de 1000 posiciones.</w:t>
-      </w:r>
-    </w:p>
-    <w:p>
-      <w:pPr>
-        <w:jc w:val="both"/>
-      </w:pPr>
-    </w:p>
-    <w:p>
-      <w:pPr>
-        <w:jc w:val="both"/>
-      </w:pPr>
-      <w:r>
-        <w:rPr>
-          <w:noProof/>
-          <w:lang w:val="es-ES"/>
-        </w:rPr>
-        <w:lastRenderedPageBreak/>
+        <w:t>El algoritmo DepthFS utiliza menos tiempo y memoria que el BreadthFS para encontrar la solución del problema. Este hecho lo hemos podido comprobar realizando una prueba con un tablero de 1000 posiciones.</w:t>
+      </w:r>
+    </w:p>
+    <w:p>
+      <w:pPr>
+        <w:jc w:val="both"/>
+      </w:pPr>
+    </w:p>
+    <w:p>
+      <w:pPr>
+        <w:ind w:left="709"/>
+        <w:jc w:val="both"/>
+      </w:pPr>
+      <w:r>
         <w:drawing>
-          <wp:inline distT="0" distB="0" distL="0" distR="0">
-            <wp:extent cx="4803603" cy="2677780"/>
+          <wp:inline distT="0" distB="0" distL="0" distR="0" wp14:anchorId="16332C28" wp14:editId="4431B8F2">
+            <wp:extent cx="4231206" cy="2358696"/>
             <wp:effectExtent l="0" t="0" r="0" b="0"/>
             <wp:docPr id="3" name="Imagen 3" descr="Data:Users:jordan:Desktop:Captura de pantalla 2014-03-19 a la(s) 12.47.40.png"/>
             <wp:cNvGraphicFramePr>
@@ -664,10 +735,10 @@
                     </pic:cNvPicPr>
                   </pic:nvPicPr>
                   <pic:blipFill>
-                    <a:blip r:embed="rId8">
+                    <a:blip r:embed="rId11">
                       <a:extLst>
                         <a:ext uri="{28A0092B-C50C-407E-A947-70E740481C1C}">
-                          <a14:useLocalDpi xmlns:a14="http://schemas.microsoft.com/office/drawing/2010/main" xmlns:wps="http://schemas.microsoft.com/office/word/2010/wordprocessingShape" xmlns:wpi="http://schemas.microsoft.com/office/word/2010/wordprocessingInk" xmlns:wpg="http://schemas.microsoft.com/office/word/2010/wordprocessingGroup" xmlns:w14="http://schemas.microsoft.com/office/word/2010/wordml" xmlns:w="http://schemas.openxmlformats.org/wordprocessingml/2006/main" xmlns:w10="urn:schemas-microsoft-com:office:word" xmlns:wp14="http://schemas.microsoft.com/office/word/2010/wordprocessingDrawing" xmlns:v="urn:schemas-microsoft-com:vml" xmlns:o="urn:schemas-microsoft-com:office:office" xmlns:mv="urn:schemas-microsoft-com:mac:vml" xmlns:mc="http://schemas.openxmlformats.org/markup-compatibility/2006" xmlns:mo="http://schemas.microsoft.com/office/mac/office/2008/main" xmlns:wpc="http://schemas.microsoft.com/office/word/2010/wordprocessingCanvas" xmlns="" val="0"/>
+                          <a14:useLocalDpi xmlns:a14="http://schemas.microsoft.com/office/drawing/2010/main" val="0"/>
                         </a:ext>
                       </a:extLst>
                     </a:blip>
@@ -679,7 +750,7 @@
                   <pic:spPr bwMode="auto">
                     <a:xfrm>
                       <a:off x="0" y="0"/>
-                      <a:ext cx="4803603" cy="2677780"/>
+                      <a:ext cx="4232186" cy="2359242"/>
                     </a:xfrm>
                     <a:prstGeom prst="rect">
                       <a:avLst/>
@@ -695,13 +766,60 @@
           </wp:inline>
         </w:drawing>
       </w:r>
+    </w:p>
+    <w:p>
+      <w:pPr>
+        <w:jc w:val="both"/>
+      </w:pPr>
+    </w:p>
+    <w:p>
+      <w:pPr>
+        <w:jc w:val="both"/>
+      </w:pPr>
+    </w:p>
+    <w:p>
+      <w:pPr>
+        <w:jc w:val="both"/>
+      </w:pPr>
+    </w:p>
+    <w:p>
+      <w:pPr>
+        <w:jc w:val="both"/>
+      </w:pPr>
+    </w:p>
+    <w:p>
+      <w:pPr>
+        <w:jc w:val="both"/>
+      </w:pPr>
+    </w:p>
+    <w:p>
+      <w:pPr>
+        <w:jc w:val="both"/>
+      </w:pPr>
+    </w:p>
+    <w:p>
+      <w:pPr>
+        <w:jc w:val="both"/>
+      </w:pPr>
+    </w:p>
+    <w:p>
+      <w:pPr>
+        <w:jc w:val="both"/>
+      </w:pPr>
+    </w:p>
+    <w:p>
+      <w:pPr>
+        <w:ind w:left="709"/>
+        <w:jc w:val="both"/>
+      </w:pPr>
       <w:r>
         <w:rPr>
           <w:noProof/>
           <w:lang w:val="es-ES"/>
         </w:rPr>
+        <w:lastRenderedPageBreak/>
         <w:drawing>
-          <wp:inline distT="0" distB="0" distL="0" distR="0">
+          <wp:inline distT="0" distB="0" distL="0" distR="0" wp14:anchorId="6E424C84" wp14:editId="32D21094">
             <wp:extent cx="4816291" cy="2691657"/>
             <wp:effectExtent l="0" t="0" r="10160" b="1270"/>
             <wp:docPr id="4" name="Imagen 4" descr="Data:Users:jordan:Desktop:Captura de pantalla 2014-03-19 a la(s) 12.48.16.png"/>
@@ -718,10 +836,10 @@
                     </pic:cNvPicPr>
                   </pic:nvPicPr>
                   <pic:blipFill>
-                    <a:blip r:embed="rId9">
+                    <a:blip r:embed="rId12">
                       <a:extLst>
                         <a:ext uri="{28A0092B-C50C-407E-A947-70E740481C1C}">
-                          <a14:useLocalDpi xmlns:a14="http://schemas.microsoft.com/office/drawing/2010/main" xmlns:wps="http://schemas.microsoft.com/office/word/2010/wordprocessingShape" xmlns:wpi="http://schemas.microsoft.com/office/word/2010/wordprocessingInk" xmlns:wpg="http://schemas.microsoft.com/office/word/2010/wordprocessingGroup" xmlns:w14="http://schemas.microsoft.com/office/word/2010/wordml" xmlns:w="http://schemas.openxmlformats.org/wordprocessingml/2006/main" xmlns:w10="urn:schemas-microsoft-com:office:word" xmlns:wp14="http://schemas.microsoft.com/office/word/2010/wordprocessingDrawing" xmlns:v="urn:schemas-microsoft-com:vml" xmlns:o="urn:schemas-microsoft-com:office:office" xmlns:mv="urn:schemas-microsoft-com:mac:vml" xmlns:mc="http://schemas.openxmlformats.org/markup-compatibility/2006" xmlns:mo="http://schemas.microsoft.com/office/mac/office/2008/main" xmlns:wpc="http://schemas.microsoft.com/office/word/2010/wordprocessingCanvas" xmlns="" val="0"/>
+                          <a14:useLocalDpi xmlns:a14="http://schemas.microsoft.com/office/drawing/2010/main" val="0"/>
                         </a:ext>
                       </a:extLst>
                     </a:blip>
@@ -758,57 +876,20 @@
     </w:p>
     <w:p>
       <w:pPr>
-        <w:jc w:val="both"/>
-      </w:pPr>
-      <w:r>
-        <w:t>Preguntas pendientes:</w:t>
-      </w:r>
-    </w:p>
-    <w:p>
-      <w:pPr>
-        <w:pStyle w:val="Prrafodelista"/>
-        <w:numPr>
-          <w:ilvl w:val="0"/>
-          <w:numId w:val="2"/>
-        </w:numPr>
-        <w:jc w:val="both"/>
-      </w:pPr>
-      <w:r>
-        <w:t>Como se puede mejorar el tiempo?</w:t>
-      </w:r>
-    </w:p>
-    <w:p>
-      <w:pPr>
-        <w:pStyle w:val="Prrafodelista"/>
-        <w:numPr>
-          <w:ilvl w:val="0"/>
-          <w:numId w:val="2"/>
-        </w:numPr>
-        <w:jc w:val="both"/>
-      </w:pPr>
-      <w:r>
-        <w:t>Lista de operadores</w:t>
-      </w:r>
-    </w:p>
-    <w:p>
-      <w:pPr>
-        <w:pStyle w:val="Prrafodelista"/>
-        <w:numPr>
-          <w:ilvl w:val="0"/>
-          <w:numId w:val="2"/>
-        </w:numPr>
-        <w:jc w:val="both"/>
-      </w:pPr>
-      <w:r>
-        <w:t>Insertar árbol de nodos</w:t>
+        <w:ind w:left="708"/>
+        <w:jc w:val="both"/>
+      </w:pPr>
+      <w:r>
+        <w:t xml:space="preserve">Para mejorar el tiempo del problema, </w:t>
+      </w:r>
+      <w:r>
+        <w:t>habría que buscar un algoritmo que no tuviese los problemas de los algoritmos BreadthFS o DepthFS, o cambiar el orden de los operandos para que se generen menos nodos</w:t>
       </w:r>
       <w:bookmarkStart w:id="0" w:name="_GoBack"/>
       <w:bookmarkEnd w:id="0"/>
-    </w:p>
-    <w:p>
-      <w:pPr>
-        <w:jc w:val="both"/>
-      </w:pPr>
+      <w:r>
+        <w:t xml:space="preserve"> para que el tiempo de la solución sea menor.</w:t>
+      </w:r>
     </w:p>
     <w:sectPr>
       <w:pgSz w:w="11900" w:h="16840"/>
@@ -821,7 +902,7 @@
 </file>
 
 <file path=word/numbering.xml><?xml version="1.0" encoding="utf-8"?>
-<w:numbering xmlns:ve="http://schemas.openxmlformats.org/markup-compatibility/2006" xmlns:o="urn:schemas-microsoft-com:office:office" xmlns:r="http://schemas.openxmlformats.org/officeDocument/2006/relationships" xmlns:m="http://schemas.openxmlformats.org/officeDocument/2006/math" xmlns:v="urn:schemas-microsoft-com:vml" xmlns:wp="http://schemas.openxmlformats.org/drawingml/2006/wordprocessingDrawing" xmlns:w10="urn:schemas-microsoft-com:office:word" xmlns:w="http://schemas.openxmlformats.org/wordprocessingml/2006/main" xmlns:wne="http://schemas.microsoft.com/office/word/2006/wordml">
+<w:numbering xmlns:wpc="http://schemas.microsoft.com/office/word/2010/wordprocessingCanvas" xmlns:mo="http://schemas.microsoft.com/office/mac/office/2008/main" xmlns:mc="http://schemas.openxmlformats.org/markup-compatibility/2006" xmlns:mv="urn:schemas-microsoft-com:mac:vml" xmlns:o="urn:schemas-microsoft-com:office:office" xmlns:r="http://schemas.openxmlformats.org/officeDocument/2006/relationships" xmlns:m="http://schemas.openxmlformats.org/officeDocument/2006/math" xmlns:v="urn:schemas-microsoft-com:vml" xmlns:wp14="http://schemas.microsoft.com/office/word/2010/wordprocessingDrawing" xmlns:wp="http://schemas.openxmlformats.org/drawingml/2006/wordprocessingDrawing" xmlns:w10="urn:schemas-microsoft-com:office:word" xmlns:w="http://schemas.openxmlformats.org/wordprocessingml/2006/main" xmlns:w14="http://schemas.microsoft.com/office/word/2010/wordml" xmlns:wpg="http://schemas.microsoft.com/office/word/2010/wordprocessingGroup" xmlns:wpi="http://schemas.microsoft.com/office/word/2010/wordprocessingInk" xmlns:wne="http://schemas.microsoft.com/office/word/2006/wordml" xmlns:wps="http://schemas.microsoft.com/office/word/2010/wordprocessingShape" mc:Ignorable="w14 wp14">
   <w:abstractNum w:abstractNumId="0">
     <w:nsid w:val="45E8062C"/>
     <w:multiLevelType w:val="hybridMultilevel"/>
@@ -1058,7 +1139,7 @@
 </file>
 
 <file path=word/styles.xml><?xml version="1.0" encoding="utf-8"?>
-<w:styles xmlns:r="http://schemas.openxmlformats.org/officeDocument/2006/relationships" xmlns:w="http://schemas.openxmlformats.org/wordprocessingml/2006/main">
+<w:styles xmlns:mc="http://schemas.openxmlformats.org/markup-compatibility/2006" xmlns:r="http://schemas.openxmlformats.org/officeDocument/2006/relationships" xmlns:w="http://schemas.openxmlformats.org/wordprocessingml/2006/main" xmlns:w14="http://schemas.microsoft.com/office/word/2010/wordml" mc:Ignorable="w14">
   <w:docDefaults>
     <w:rPrDefault>
       <w:rPr>
@@ -1070,7 +1151,7 @@
     </w:rPrDefault>
     <w:pPrDefault/>
   </w:docDefaults>
-  <w:latentStyles w:defLockedState="0" w:defUIPriority="99" w:defSemiHidden="1" w:defUnhideWhenUsed="1" w:defQFormat="0" w:count="267">
+  <w:latentStyles w:defLockedState="0" w:defUIPriority="99" w:defSemiHidden="1" w:defUnhideWhenUsed="1" w:defQFormat="0" w:count="276">
     <w:lsdException w:name="Normal" w:semiHidden="0" w:uiPriority="0" w:unhideWhenUsed="0" w:qFormat="1"/>
     <w:lsdException w:name="heading 1" w:semiHidden="0" w:uiPriority="9" w:unhideWhenUsed="0" w:qFormat="1"/>
     <w:lsdException w:name="heading 2" w:uiPriority="9" w:qFormat="1"/>
@@ -1225,7 +1306,6 @@
     <w:uiPriority w:val="99"/>
     <w:semiHidden/>
     <w:unhideWhenUsed/>
-    <w:qFormat/>
     <w:tblPr>
       <w:tblInd w:w="0" w:type="dxa"/>
       <w:tblCellMar>

</xml_diff>